<commit_message>
HttpMethod Post ad Get
</commit_message>
<xml_diff>
--- a/Doc/TechnicalTask.docx
+++ b/Doc/TechnicalTask.docx
@@ -364,15 +364,7 @@
           <w:sz w:val="28"/>
           <w:szCs w:val="28"/>
         </w:rPr>
-        <w:t>*</w:t>
-      </w:r>
-      <w:r>
-        <w:rPr>
-          <w:rFonts w:ascii="Times New Roman" w:hAnsi="Times New Roman" w:cs="Times New Roman"/>
-          <w:sz w:val="28"/>
-          <w:szCs w:val="28"/>
-        </w:rPr>
-        <w:t xml:space="preserve">Можете пользоваться полный функционалом, который есть в документации на тестовой среде. </w:t>
+        <w:t xml:space="preserve">*Можете пользоваться полный функционалом, который есть в документации на тестовой среде. </w:t>
       </w:r>
     </w:p>
     <w:p>
@@ -479,7 +471,6 @@
           <w:bCs/>
           <w:sz w:val="32"/>
           <w:szCs w:val="32"/>
-          <w:lang w:val="en-US"/>
         </w:rPr>
       </w:pPr>
       <w:r>
@@ -499,44 +490,138 @@
           <w:bCs/>
           <w:sz w:val="32"/>
           <w:szCs w:val="32"/>
+        </w:rPr>
+        <w:t>?</w:t>
+      </w:r>
+    </w:p>
+    <w:p>
+      <w:pPr>
+        <w:pStyle w:val="a3"/>
+        <w:rPr>
+          <w:rFonts w:ascii="Times New Roman" w:hAnsi="Times New Roman" w:cs="Times New Roman"/>
+          <w:sz w:val="28"/>
+          <w:szCs w:val="28"/>
+        </w:rPr>
+      </w:pPr>
+      <w:r>
+        <w:rPr>
+          <w:rFonts w:ascii="Times New Roman" w:hAnsi="Times New Roman" w:cs="Times New Roman"/>
+          <w:sz w:val="28"/>
+          <w:szCs w:val="28"/>
+        </w:rPr>
+        <w:t>1.</w:t>
+      </w:r>
+      <w:r>
+        <w:rPr>
+          <w:rFonts w:ascii="Times New Roman" w:hAnsi="Times New Roman" w:cs="Times New Roman"/>
+          <w:sz w:val="28"/>
+          <w:szCs w:val="28"/>
+        </w:rPr>
+        <w:t>Как отправить запрос на авторизацию</w:t>
+      </w:r>
+      <w:r>
+        <w:rPr>
+          <w:rFonts w:ascii="Times New Roman" w:hAnsi="Times New Roman" w:cs="Times New Roman"/>
+          <w:sz w:val="28"/>
+          <w:szCs w:val="28"/>
+        </w:rPr>
+        <w:t>?</w:t>
+      </w:r>
+      <w:r>
+        <w:rPr>
+          <w:rFonts w:ascii="Times New Roman" w:hAnsi="Times New Roman" w:cs="Times New Roman"/>
+          <w:sz w:val="28"/>
+          <w:szCs w:val="28"/>
+        </w:rPr>
+        <w:t xml:space="preserve"> +</w:t>
+      </w:r>
+    </w:p>
+    <w:p>
+      <w:pPr>
+        <w:pStyle w:val="a3"/>
+        <w:rPr>
+          <w:rFonts w:ascii="Times New Roman" w:hAnsi="Times New Roman" w:cs="Times New Roman"/>
+          <w:sz w:val="28"/>
+          <w:szCs w:val="28"/>
+        </w:rPr>
+      </w:pPr>
+      <w:r>
+        <w:rPr>
+          <w:rFonts w:ascii="Times New Roman" w:hAnsi="Times New Roman" w:cs="Times New Roman"/>
+          <w:sz w:val="28"/>
+          <w:szCs w:val="28"/>
+        </w:rPr>
+        <w:t xml:space="preserve">2. Регистрация владельца </w:t>
+      </w:r>
+      <w:r>
+        <w:rPr>
+          <w:rFonts w:ascii="Times New Roman" w:hAnsi="Times New Roman" w:cs="Times New Roman"/>
+          <w:sz w:val="28"/>
+          <w:szCs w:val="28"/>
+        </w:rPr>
+        <w:t>+</w:t>
+      </w:r>
+    </w:p>
+    <w:p>
+      <w:pPr>
+        <w:pStyle w:val="a3"/>
+        <w:rPr>
+          <w:rFonts w:ascii="Times New Roman" w:hAnsi="Times New Roman" w:cs="Times New Roman"/>
+          <w:sz w:val="28"/>
+          <w:szCs w:val="28"/>
+        </w:rPr>
+      </w:pPr>
+      <w:r>
+        <w:rPr>
+          <w:rFonts w:ascii="Times New Roman" w:hAnsi="Times New Roman" w:cs="Times New Roman"/>
+          <w:sz w:val="28"/>
+          <w:szCs w:val="28"/>
+        </w:rPr>
+        <w:t xml:space="preserve">3. </w:t>
+      </w:r>
+      <w:r>
+        <w:rPr>
+          <w:rFonts w:ascii="Times New Roman" w:hAnsi="Times New Roman" w:cs="Times New Roman"/>
+          <w:sz w:val="28"/>
+          <w:szCs w:val="28"/>
+        </w:rPr>
+        <w:t xml:space="preserve">Тестовая визуальная среда для просмотра </w:t>
+      </w:r>
+      <w:r>
+        <w:rPr>
+          <w:rFonts w:ascii="Times New Roman" w:hAnsi="Times New Roman" w:cs="Times New Roman"/>
+          <w:sz w:val="28"/>
+          <w:szCs w:val="28"/>
           <w:lang w:val="en-US"/>
         </w:rPr>
-        <w:t>?</w:t>
-      </w:r>
-    </w:p>
-    <w:p>
-      <w:pPr>
-        <w:pStyle w:val="a3"/>
-        <w:rPr>
-          <w:rFonts w:ascii="Times New Roman" w:hAnsi="Times New Roman" w:cs="Times New Roman"/>
-          <w:sz w:val="28"/>
-          <w:szCs w:val="28"/>
-        </w:rPr>
-      </w:pPr>
-      <w:r>
-        <w:rPr>
-          <w:rFonts w:ascii="Times New Roman" w:hAnsi="Times New Roman" w:cs="Times New Roman"/>
-          <w:sz w:val="28"/>
-          <w:szCs w:val="28"/>
-        </w:rPr>
-        <w:t>1.</w:t>
-      </w:r>
-      <w:r>
-        <w:rPr>
-          <w:rFonts w:ascii="Times New Roman" w:hAnsi="Times New Roman" w:cs="Times New Roman"/>
-          <w:sz w:val="28"/>
-          <w:szCs w:val="28"/>
-        </w:rPr>
-        <w:t>Как отправить запрос на авторизацию</w:t>
-      </w:r>
-      <w:r>
-        <w:rPr>
-          <w:rFonts w:ascii="Times New Roman" w:hAnsi="Times New Roman" w:cs="Times New Roman"/>
-          <w:sz w:val="28"/>
-          <w:szCs w:val="28"/>
-        </w:rPr>
-        <w:t>?</w:t>
-      </w:r>
+        <w:t>QR</w:t>
+      </w:r>
+      <w:r>
+        <w:rPr>
+          <w:rFonts w:ascii="Times New Roman" w:hAnsi="Times New Roman" w:cs="Times New Roman"/>
+          <w:sz w:val="28"/>
+          <w:szCs w:val="28"/>
+        </w:rPr>
+        <w:t xml:space="preserve"> </w:t>
+      </w:r>
+      <w:r>
+        <w:rPr>
+          <w:rFonts w:ascii="Times New Roman" w:hAnsi="Times New Roman" w:cs="Times New Roman"/>
+          <w:sz w:val="28"/>
+          <w:szCs w:val="28"/>
+        </w:rPr>
+        <w:t>кода и для того что бы провести оплату и оставить чаевые и оставить отзыв</w:t>
+      </w:r>
+    </w:p>
+    <w:p>
+      <w:pPr>
+        <w:pStyle w:val="a3"/>
+        <w:rPr>
+          <w:rFonts w:ascii="Times New Roman" w:hAnsi="Times New Roman" w:cs="Times New Roman"/>
+          <w:sz w:val="28"/>
+          <w:szCs w:val="28"/>
+        </w:rPr>
+      </w:pPr>
     </w:p>
     <w:p>
       <w:pPr>
@@ -587,9 +672,17 @@
           <w:rFonts w:ascii="Times New Roman" w:hAnsi="Times New Roman" w:cs="Times New Roman"/>
           <w:sz w:val="28"/>
           <w:szCs w:val="28"/>
+        </w:rPr>
+      </w:pPr>
+      <w:r>
+        <w:rPr>
+          <w:rFonts w:ascii="Times New Roman" w:hAnsi="Times New Roman" w:cs="Times New Roman"/>
+          <w:sz w:val="28"/>
+          <w:szCs w:val="28"/>
           <w:lang w:val="en-US"/>
         </w:rPr>
-      </w:pPr>
+        <w:t>Http</w:t>
+      </w:r>
       <w:r>
         <w:rPr>
           <w:rFonts w:ascii="Times New Roman" w:hAnsi="Times New Roman" w:cs="Times New Roman"/>
@@ -597,18 +690,60 @@
           <w:szCs w:val="28"/>
           <w:lang w:val="en-US"/>
         </w:rPr>
-        <w:t xml:space="preserve">webClient – Header, Body </w:t>
-      </w:r>
-    </w:p>
-    <w:p>
-      <w:pPr>
-        <w:pStyle w:val="a3"/>
+        <w:t>Client</w:t>
+      </w:r>
+      <w:r>
+        <w:rPr>
+          <w:rFonts w:ascii="Times New Roman" w:hAnsi="Times New Roman" w:cs="Times New Roman"/>
+          <w:sz w:val="28"/>
+          <w:szCs w:val="28"/>
+        </w:rPr>
+        <w:t xml:space="preserve"> – </w:t>
+      </w:r>
+      <w:r>
         <w:rPr>
           <w:rFonts w:ascii="Times New Roman" w:hAnsi="Times New Roman" w:cs="Times New Roman"/>
           <w:sz w:val="28"/>
           <w:szCs w:val="28"/>
           <w:lang w:val="en-US"/>
         </w:rPr>
+        <w:t>Header</w:t>
+      </w:r>
+      <w:r>
+        <w:rPr>
+          <w:rFonts w:ascii="Times New Roman" w:hAnsi="Times New Roman" w:cs="Times New Roman"/>
+          <w:sz w:val="28"/>
+          <w:szCs w:val="28"/>
+        </w:rPr>
+        <w:t xml:space="preserve">, </w:t>
+      </w:r>
+      <w:r>
+        <w:rPr>
+          <w:rFonts w:ascii="Times New Roman" w:hAnsi="Times New Roman" w:cs="Times New Roman"/>
+          <w:sz w:val="28"/>
+          <w:szCs w:val="28"/>
+          <w:lang w:val="en-US"/>
+        </w:rPr>
+        <w:t>Body</w:t>
+      </w:r>
+      <w:r>
+        <w:rPr>
+          <w:rFonts w:ascii="Times New Roman" w:hAnsi="Times New Roman" w:cs="Times New Roman"/>
+          <w:sz w:val="28"/>
+          <w:szCs w:val="28"/>
+        </w:rPr>
+        <w:t xml:space="preserve"> </w:t>
+      </w:r>
+    </w:p>
+    <w:p>
+      <w:pPr>
+        <w:pStyle w:val="a3"/>
+        <w:rPr>
+          <w:rFonts w:ascii="Times New Roman" w:hAnsi="Times New Roman" w:cs="Times New Roman"/>
+          <w:sz w:val="28"/>
+          <w:szCs w:val="28"/>
+          <w:lang w:val="en-US"/>
+        </w:rPr>
       </w:pPr>
       <w:r>
         <w:rPr>
@@ -633,7 +768,16 @@
           <w:sz w:val="28"/>
           <w:szCs w:val="28"/>
         </w:rPr>
-        <w:t xml:space="preserve">реализация </w:t>
+        <w:t>реализация</w:t>
+      </w:r>
+      <w:r>
+        <w:rPr>
+          <w:rFonts w:ascii="Times New Roman" w:hAnsi="Times New Roman" w:cs="Times New Roman"/>
+          <w:sz w:val="28"/>
+          <w:szCs w:val="28"/>
+          <w:lang w:val="en-US"/>
+        </w:rPr>
+        <w:t xml:space="preserve"> </w:t>
       </w:r>
       <w:r>
         <w:rPr>
@@ -878,10 +1022,10 @@
       </w:rPr>
     </w:lvl>
   </w:abstractNum>
-  <w:num w:numId="1">
+  <w:num w:numId="1" w16cid:durableId="767041553">
     <w:abstractNumId w:val="0"/>
   </w:num>
-  <w:num w:numId="2">
+  <w:num w:numId="2" w16cid:durableId="326792009">
     <w:abstractNumId w:val="1"/>
   </w:num>
 </w:numbering>

</xml_diff>